<commit_message>
Updating SBI for multiple configuration builds
</commit_message>
<xml_diff>
--- a/Documentation/ASL165_SBI.docx
+++ b/Documentation/ASL165_SBI.docx
@@ -532,7 +532,6 @@
         </w:rPr>
         <w:t xml:space="preserve">. </w:t>
       </w:r>
-      <w:bookmarkStart w:id="0" w:name="_GoBack"/>
       <w:r>
         <w:t xml:space="preserve">This </w:t>
       </w:r>
@@ -543,7 +542,6 @@
         <w:t xml:space="preserve"> and requires an account and an “invite to participate” to access the source code.</w:t>
       </w:r>
     </w:p>
-    <w:bookmarkEnd w:id="0"/>
     <w:p>
       <w:pPr>
         <w:pStyle w:val="Heading1"/>
@@ -924,8 +922,14 @@
     <w:p>
       <w:pPr>
         <w:jc w:val="center"/>
-      </w:pPr>
-      <w:r>
+        <w:rPr>
+          <w:rFonts w:ascii="inherit" w:hAnsi="inherit"/>
+        </w:rPr>
+      </w:pPr>
+      <w:r>
+        <w:rPr>
+          <w:noProof/>
+        </w:rPr>
         <w:drawing>
           <wp:inline distT="0" distB="0" distL="0" distR="0" wp14:anchorId="622B185E" wp14:editId="3FA59E62">
             <wp:extent cx="3486150" cy="2663403"/>
@@ -962,6 +966,70 @@
           </wp:inline>
         </w:drawing>
       </w:r>
+    </w:p>
+    <w:p>
+      <w:pPr>
+        <w:jc w:val="center"/>
+        <w:rPr>
+          <w:rFonts w:ascii="inherit" w:hAnsi="inherit"/>
+        </w:rPr>
+      </w:pPr>
+    </w:p>
+    <w:p>
+      <w:pPr>
+        <w:jc w:val="center"/>
+        <w:rPr>
+          <w:rFonts w:ascii="inherit" w:hAnsi="inherit"/>
+        </w:rPr>
+      </w:pPr>
+    </w:p>
+    <w:p>
+      <w:pPr>
+        <w:jc w:val="center"/>
+      </w:pPr>
+      <w:bookmarkStart w:id="0" w:name="_GoBack"/>
+      <w:r>
+        <w:rPr>
+          <w:rFonts w:ascii="inherit" w:hAnsi="inherit"/>
+        </w:rPr>
+        <w:lastRenderedPageBreak/>
+        <w:drawing>
+          <wp:inline distT="0" distB="0" distL="0" distR="0" wp14:anchorId="2D488FBB" wp14:editId="2178B389">
+            <wp:extent cx="5943600" cy="2263775"/>
+            <wp:effectExtent l="0" t="0" r="0" b="3175"/>
+            <wp:docPr id="2" name="Picture 2"/>
+            <wp:cNvGraphicFramePr>
+              <a:graphicFrameLocks xmlns:a="http://schemas.openxmlformats.org/drawingml/2006/main" noChangeAspect="1"/>
+            </wp:cNvGraphicFramePr>
+            <a:graphic xmlns:a="http://schemas.openxmlformats.org/drawingml/2006/main">
+              <a:graphicData uri="http://schemas.openxmlformats.org/drawingml/2006/picture">
+                <pic:pic xmlns:pic="http://schemas.openxmlformats.org/drawingml/2006/picture">
+                  <pic:nvPicPr>
+                    <pic:cNvPr id="1" name=""/>
+                    <pic:cNvPicPr/>
+                  </pic:nvPicPr>
+                  <pic:blipFill>
+                    <a:blip r:embed="rId14"/>
+                    <a:stretch>
+                      <a:fillRect/>
+                    </a:stretch>
+                  </pic:blipFill>
+                  <pic:spPr>
+                    <a:xfrm>
+                      <a:off x="0" y="0"/>
+                      <a:ext cx="5943600" cy="2263775"/>
+                    </a:xfrm>
+                    <a:prstGeom prst="rect">
+                      <a:avLst/>
+                    </a:prstGeom>
+                  </pic:spPr>
+                </pic:pic>
+              </a:graphicData>
+            </a:graphic>
+          </wp:inline>
+        </w:drawing>
+      </w:r>
+      <w:bookmarkEnd w:id="0"/>
       <w:r>
         <w:rPr>
           <w:rFonts w:ascii="inherit" w:hAnsi="inherit"/>
@@ -970,7 +1038,7 @@
       </w:r>
     </w:p>
     <w:sectPr>
-      <w:headerReference w:type="default" r:id="rId14"/>
+      <w:headerReference w:type="default" r:id="rId15"/>
       <w:pgSz w:w="12240" w:h="15840"/>
       <w:pgMar w:top="1440" w:right="1440" w:bottom="1440" w:left="1440" w:header="720" w:footer="720" w:gutter="0"/>
       <w:cols w:space="720"/>
@@ -1093,10 +1161,10 @@
                 <v:path o:extrusionok="f" gradientshapeok="t" o:connecttype="rect"/>
                 <o:lock v:ext="edit" aspectratio="t"/>
               </v:shapetype>
-              <v:shape id="_x0000_i1025" type="#_x0000_t75" style="width:42pt;height:38.25pt" o:ole="">
+              <v:shape id="_x0000_i1025" type="#_x0000_t75" style="width:42.1pt;height:38.05pt" o:ole="">
                 <v:imagedata r:id="rId1" o:title=""/>
               </v:shape>
-              <o:OLEObject Type="Embed" ProgID="PBrush" ShapeID="_x0000_i1025" DrawAspect="Content" ObjectID="_1646556683" r:id="rId2"/>
+              <o:OLEObject Type="Embed" ProgID="PBrush" ShapeID="_x0000_i1025" DrawAspect="Content" ObjectID="_1656753456" r:id="rId2"/>
             </w:object>
           </w:r>
         </w:p>
@@ -1333,7 +1401,7 @@
               <w:bCs/>
               <w:noProof/>
             </w:rPr>
-            <w:t>3</w:t>
+            <w:t>4</w:t>
           </w:r>
           <w:r>
             <w:rPr>

</xml_diff>